<commit_message>
revised relax analysis with properly encoded features
</commit_message>
<xml_diff>
--- a/Relax Inc/User adoption analysis report -- BCM.docx
+++ b/Relax Inc/User adoption analysis report -- BCM.docx
@@ -26,7 +26,6 @@
         <w:t>From: Blaine Murphy</w:t>
       </w:r>
     </w:p>
-    <w:p/>
     <w:p>
       <w:pPr>
         <w:jc w:val="both"/>
@@ -36,18 +35,18 @@
           <w:noProof/>
         </w:rPr>
         <w:drawing>
-          <wp:anchor distT="0" distB="0" distL="114300" distR="114300" simplePos="0" relativeHeight="251658240" behindDoc="0" locked="0" layoutInCell="1" allowOverlap="1" wp14:anchorId="1B26050E" wp14:editId="3DAF4501">
+          <wp:anchor distT="0" distB="0" distL="114300" distR="114300" simplePos="0" relativeHeight="251658240" behindDoc="0" locked="0" layoutInCell="1" allowOverlap="1" wp14:anchorId="662D9A7E" wp14:editId="1ED78997">
             <wp:simplePos x="0" y="0"/>
-            <wp:positionH relativeFrom="margin">
-              <wp:posOffset>3476625</wp:posOffset>
+            <wp:positionH relativeFrom="column">
+              <wp:posOffset>3524250</wp:posOffset>
             </wp:positionH>
             <wp:positionV relativeFrom="paragraph">
-              <wp:posOffset>560705</wp:posOffset>
+              <wp:posOffset>508635</wp:posOffset>
             </wp:positionV>
-            <wp:extent cx="2840355" cy="1919605"/>
-            <wp:effectExtent l="0" t="0" r="0" b="4445"/>
+            <wp:extent cx="2837815" cy="2334895"/>
+            <wp:effectExtent l="0" t="0" r="635" b="8255"/>
             <wp:wrapSquare wrapText="bothSides"/>
-            <wp:docPr id="4" name="Picture 4"/>
+            <wp:docPr id="3" name="Picture 3"/>
             <wp:cNvGraphicFramePr>
               <a:graphicFrameLocks xmlns:a="http://schemas.openxmlformats.org/drawingml/2006/main" noChangeAspect="1"/>
             </wp:cNvGraphicFramePr>
@@ -55,7 +54,7 @@
               <a:graphicData uri="http://schemas.openxmlformats.org/drawingml/2006/picture">
                 <pic:pic xmlns:pic="http://schemas.openxmlformats.org/drawingml/2006/picture">
                   <pic:nvPicPr>
-                    <pic:cNvPr id="0" name="Picture 7"/>
+                    <pic:cNvPr id="0" name="Picture 3"/>
                     <pic:cNvPicPr>
                       <a:picLocks noChangeAspect="1" noChangeArrowheads="1"/>
                     </pic:cNvPicPr>
@@ -76,7 +75,7 @@
                   <pic:spPr bwMode="auto">
                     <a:xfrm>
                       <a:off x="0" y="0"/>
-                      <a:ext cx="2840355" cy="1919605"/>
+                      <a:ext cx="2837815" cy="2334895"/>
                     </a:xfrm>
                     <a:prstGeom prst="rect">
                       <a:avLst/>
@@ -143,7 +142,22 @@
         <w:t xml:space="preserve">Next, I began profiling all of the columns in the user’s data, creating new features </w:t>
       </w:r>
       <w:r>
-        <w:t>when appropriate and testing each features association with user adoption.  As an example, I calculated the adoption rate for all unique organizations, and added those values as a column to the data.  The</w:t>
+        <w:t xml:space="preserve">when appropriate and testing each features association with user adoption.  As an example, I calculated the adoption rate for </w:t>
+      </w:r>
+      <w:r>
+        <w:t xml:space="preserve">the 5 different </w:t>
+      </w:r>
+      <w:r>
+        <w:t>way</w:t>
+      </w:r>
+      <w:r>
+        <w:t>s</w:t>
+      </w:r>
+      <w:r>
+        <w:t xml:space="preserve"> a user created an account</w:t>
+      </w:r>
+      <w:r>
+        <w:t>.  The</w:t>
       </w:r>
       <w:r>
         <w:t xml:space="preserve"> </w:t>
@@ -155,7 +169,13 @@
         <w:t xml:space="preserve"> to the right</w:t>
       </w:r>
       <w:r>
-        <w:t xml:space="preserve"> shows the adoption rate varies significantly among different organizations.</w:t>
+        <w:t xml:space="preserve"> shows the adoption rate varies among </w:t>
+      </w:r>
+      <w:r>
+        <w:t>the different creation sources</w:t>
+      </w:r>
+      <w:r>
+        <w:t>.</w:t>
       </w:r>
       <w:r>
         <w:t xml:space="preserve">  A chi-squared test with the target returned</w:t>
@@ -164,10 +184,16 @@
         <w:t xml:space="preserve"> a</w:t>
       </w:r>
       <w:r>
-        <w:t xml:space="preserve"> chi2 value of 541 and a p-value of 0, indicating that this feature has a large and statistically significant impact on user adoption.  </w:t>
-      </w:r>
-      <w:r>
-        <w:t xml:space="preserve">After inspecting all of the user columns I created a final column using the usage data that contained the number of sessions that user had in the first 14 days since the account was created.  </w:t>
+        <w:t xml:space="preserve"> p-value of 0</w:t>
+      </w:r>
+      <w:r>
+        <w:t>.0</w:t>
+      </w:r>
+      <w:r>
+        <w:t xml:space="preserve">, indicating that this feature has a statistically significant impact on user adoption.  </w:t>
+      </w:r>
+      <w:r>
+        <w:t xml:space="preserve">I one-hot encoded this feature to create modelling inputs.  Finally, I created 3 more columns that calculated the number of user sessions in the first 7, 14, and 30 days. </w:t>
       </w:r>
     </w:p>
     <w:p>
@@ -175,22 +201,92 @@
         <w:jc w:val="both"/>
       </w:pPr>
       <w:r>
+        <w:t xml:space="preserve">After analyzing </w:t>
+      </w:r>
+      <w:r>
+        <w:t xml:space="preserve">all of the user </w:t>
+      </w:r>
+      <w:r>
+        <w:t>data</w:t>
+      </w:r>
+      <w:r>
+        <w:t xml:space="preserve"> I calculated the information value for each feature and dropped those with a value of less than .01.  Next, I further reduced the data by removing collinear features.  To verify which features are most important</w:t>
+      </w:r>
+      <w:r>
+        <w:t xml:space="preserve"> and to confirm their predictive power I created a Random Forest classifier to predict user adoption.</w:t>
+      </w:r>
+      <w:r>
+        <w:t xml:space="preserve"> </w:t>
+      </w:r>
+      <w:r>
+        <w:t xml:space="preserve"> </w:t>
+      </w:r>
+      <w:r>
+        <w:t>I utilized the</w:t>
+      </w:r>
+      <w:r>
+        <w:t xml:space="preserve"> </w:t>
+      </w:r>
+      <w:r>
+        <w:rPr>
+          <w:i/>
+          <w:iCs/>
+        </w:rPr>
+        <w:t>shap</w:t>
+      </w:r>
+      <w:r>
+        <w:t xml:space="preserve"> library to visualize feature importance, as seen below.  </w:t>
+      </w:r>
+      <w:r>
+        <w:t xml:space="preserve">By far the most influential feature for </w:t>
+      </w:r>
+      <w:r>
+        <w:t xml:space="preserve">predicting user adoption are </w:t>
+      </w:r>
+      <w:r>
+        <w:t>the number of sessions in th</w:t>
+      </w:r>
+      <w:r>
+        <w:t>eir</w:t>
+      </w:r>
+      <w:r>
+        <w:t xml:space="preserve"> first </w:t>
+      </w:r>
+      <w:r>
+        <w:t xml:space="preserve">30 </w:t>
+      </w:r>
+      <w:r>
+        <w:t>days</w:t>
+      </w:r>
+      <w:r>
+        <w:t xml:space="preserve">.  The account creation month and the source of the users account are also useful for prediction.  </w:t>
+      </w:r>
+      <w:r>
+        <w:t>The Random Forest classifier had an ROC AUC score of 0.</w:t>
+      </w:r>
+      <w:r>
+        <w:t>92</w:t>
+      </w:r>
+      <w:r>
+        <w:t xml:space="preserve"> on a blind test set, demonstrating the features predictive power for user adoption.</w:t>
+      </w:r>
+      <w:r>
+        <w:t xml:space="preserve"> </w:t>
+      </w:r>
+    </w:p>
+    <w:p>
+      <w:pPr>
+        <w:jc w:val="center"/>
+      </w:pPr>
+      <w:r>
         <w:rPr>
           <w:noProof/>
         </w:rPr>
         <w:drawing>
-          <wp:anchor distT="0" distB="0" distL="114300" distR="114300" simplePos="0" relativeHeight="251659264" behindDoc="1" locked="0" layoutInCell="1" allowOverlap="1" wp14:anchorId="4F57B23E" wp14:editId="4DAE8163">
-            <wp:simplePos x="0" y="0"/>
-            <wp:positionH relativeFrom="margin">
-              <wp:align>center</wp:align>
-            </wp:positionH>
-            <wp:positionV relativeFrom="paragraph">
-              <wp:posOffset>1377950</wp:posOffset>
-            </wp:positionV>
-            <wp:extent cx="5724525" cy="2495550"/>
+          <wp:inline distT="0" distB="0" distL="0" distR="0" wp14:anchorId="1BA93099" wp14:editId="0A53F156">
+            <wp:extent cx="5550282" cy="2009775"/>
             <wp:effectExtent l="0" t="0" r="0" b="0"/>
-            <wp:wrapSquare wrapText="bothSides"/>
-            <wp:docPr id="2" name="Picture 2"/>
+            <wp:docPr id="1" name="Picture 1"/>
             <wp:cNvGraphicFramePr>
               <a:graphicFrameLocks xmlns:a="http://schemas.openxmlformats.org/drawingml/2006/main" noChangeAspect="1"/>
             </wp:cNvGraphicFramePr>
@@ -198,7 +294,7 @@
               <a:graphicData uri="http://schemas.openxmlformats.org/drawingml/2006/picture">
                 <pic:pic xmlns:pic="http://schemas.openxmlformats.org/drawingml/2006/picture">
                   <pic:nvPicPr>
-                    <pic:cNvPr id="0" name="Picture 3"/>
+                    <pic:cNvPr id="0" name="Picture 1"/>
                     <pic:cNvPicPr>
                       <a:picLocks noChangeAspect="1" noChangeArrowheads="1"/>
                     </pic:cNvPicPr>
@@ -219,7 +315,7 @@
                   <pic:spPr bwMode="auto">
                     <a:xfrm>
                       <a:off x="0" y="0"/>
-                      <a:ext cx="5724525" cy="2495550"/>
+                      <a:ext cx="5559844" cy="2013237"/>
                     </a:xfrm>
                     <a:prstGeom prst="rect">
                       <a:avLst/>
@@ -232,83 +328,8 @@
                 </pic:pic>
               </a:graphicData>
             </a:graphic>
-            <wp14:sizeRelH relativeFrom="margin">
-              <wp14:pctWidth>0</wp14:pctWidth>
-            </wp14:sizeRelH>
-            <wp14:sizeRelV relativeFrom="margin">
-              <wp14:pctHeight>0</wp14:pctHeight>
-            </wp14:sizeRelV>
-          </wp:anchor>
+          </wp:inline>
         </w:drawing>
-      </w:r>
-      <w:r>
-        <w:t xml:space="preserve">After analyzing </w:t>
-      </w:r>
-      <w:r>
-        <w:t xml:space="preserve">all of the user </w:t>
-      </w:r>
-      <w:r>
-        <w:t xml:space="preserve">data </w:t>
-      </w:r>
-      <w:r>
-        <w:t xml:space="preserve">and building a </w:t>
-      </w:r>
-      <w:r>
-        <w:t xml:space="preserve">Random Forest </w:t>
-      </w:r>
-      <w:r>
-        <w:t>classifier</w:t>
-      </w:r>
-      <w:r>
-        <w:t>, I utilized the</w:t>
-      </w:r>
-      <w:r>
-        <w:t xml:space="preserve"> </w:t>
-      </w:r>
-      <w:proofErr w:type="spellStart"/>
-      <w:r>
-        <w:rPr>
-          <w:i/>
-          <w:iCs/>
-        </w:rPr>
-        <w:t>shap</w:t>
-      </w:r>
-      <w:proofErr w:type="spellEnd"/>
-      <w:r>
-        <w:t xml:space="preserve"> library to visualize feature importance, as seen below.  The </w:t>
-      </w:r>
-      <w:r>
-        <w:t xml:space="preserve">top 3 </w:t>
-      </w:r>
-      <w:r>
-        <w:t xml:space="preserve">most influential factors for predicting user adoption are </w:t>
-      </w:r>
-      <w:r>
-        <w:t>the number of sessions in th</w:t>
-      </w:r>
-      <w:r>
-        <w:t>eir</w:t>
-      </w:r>
-      <w:r>
-        <w:t xml:space="preserve"> first 14 days, </w:t>
-      </w:r>
-      <w:r>
-        <w:t xml:space="preserve">the user’s organization, </w:t>
-      </w:r>
-      <w:r>
-        <w:t xml:space="preserve">and </w:t>
-      </w:r>
-      <w:r>
-        <w:t>the month the account was created in descending order</w:t>
-      </w:r>
-      <w:r>
-        <w:t xml:space="preserve"> of importance.  </w:t>
-      </w:r>
-      <w:r>
-        <w:t xml:space="preserve">The hour of the day the user created the account and the whether the user was invited to join by another user both had statistically significant association to user adoption but less impact on the prediction.  </w:t>
-      </w:r>
-      <w:r>
-        <w:t>The Random Forest classifier had an ROC AUC score of 0.88 on a blind test set, demonstrating the features predictive power for user adoption.</w:t>
       </w:r>
     </w:p>
     <w:sectPr>

</xml_diff>